<commit_message>
added Design, updated TODOs
</commit_message>
<xml_diff>
--- a/notes/29-07-TODOs-and-questions.docx
+++ b/notes/29-07-TODOs-and-questions.docx
@@ -1,31 +1,30 @@
 
 <file path=word/document.xml><?xml version="1.0" encoding="utf-8"?>
-<w:document xmlns:mc="http://schemas.openxmlformats.org/markup-compatibility/2006" xmlns:o="urn:schemas-microsoft-com:office:office" xmlns:r="http://schemas.openxmlformats.org/officeDocument/2006/relationships" xmlns:m="http://schemas.openxmlformats.org/officeDocument/2006/math" xmlns:v="urn:schemas-microsoft-com:vml" xmlns:wp="http://schemas.openxmlformats.org/drawingml/2006/wordprocessingDrawing" xmlns:w10="urn:schemas-microsoft-com:office:word" xmlns:w="http://schemas.openxmlformats.org/wordprocessingml/2006/main" xmlns:wne="http://schemas.microsoft.com/office/word/2006/wordml" xmlns:sl="http://schemas.openxmlformats.org/schemaLibrary/2006/main" xmlns:a="http://schemas.openxmlformats.org/drawingml/2006/main" xmlns:pic="http://schemas.openxmlformats.org/drawingml/2006/picture" xmlns:c="http://schemas.openxmlformats.org/drawingml/2006/chart" xmlns:lc="http://schemas.openxmlformats.org/drawingml/2006/lockedCanvas" xmlns:dgm="http://schemas.openxmlformats.org/drawingml/2006/diagram" xmlns:wps="http://schemas.microsoft.com/office/word/2010/wordprocessingShape" xmlns:wpg="http://schemas.microsoft.com/office/word/2010/wordprocessingGroup" xmlns:w14="http://schemas.microsoft.com/office/word/2010/wordml" xmlns:w15="http://schemas.microsoft.com/office/word/2012/wordml">
+<w:document xmlns:o="urn:schemas-microsoft-com:office:office" xmlns:r="http://schemas.openxmlformats.org/officeDocument/2006/relationships" xmlns:v="urn:schemas-microsoft-com:vml" xmlns:w="http://schemas.openxmlformats.org/wordprocessingml/2006/main" xmlns:w10="urn:schemas-microsoft-com:office:word" xmlns:wp="http://schemas.openxmlformats.org/drawingml/2006/wordprocessingDrawing" xmlns:wps="http://schemas.microsoft.com/office/word/2010/wordprocessingShape" xmlns:wpg="http://schemas.microsoft.com/office/word/2010/wordprocessingGroup" xmlns:mc="http://schemas.openxmlformats.org/markup-compatibility/2006" xmlns:wp14="http://schemas.microsoft.com/office/word/2010/wordprocessingDrawing" xmlns:w14="http://schemas.microsoft.com/office/word/2010/wordml" mc:Ignorable="w14 wp14">
   <w:body>
     <w:p>
       <w:pPr>
-        <w:rPr/>
-      </w:pPr>
-      <w:r>
-        <w:rPr>
-          <w:rtl w:val="0"/>
-        </w:rPr>
-        <w:t xml:space="preserve">(Stand: 29.07.)</w:t>
-      </w:r>
-    </w:p>
-    <w:p>
-      <w:pPr>
-        <w:rPr/>
-      </w:pPr>
-      <w:r>
-        <w:rPr>
-          <w:rtl w:val="0"/>
-        </w:rPr>
-        <w:t xml:space="preserve">TODOs:</w:t>
-      </w:r>
-    </w:p>
-    <w:p>
-      <w:pPr>
+        <w:pStyle w:val="Normal1"/>
+        <w:rPr/>
+      </w:pPr>
+      <w:r>
+        <w:rPr/>
+        <w:t>(Stand: 29.07.)</w:t>
+      </w:r>
+    </w:p>
+    <w:p>
+      <w:pPr>
+        <w:pStyle w:val="Normal1"/>
+        <w:rPr/>
+      </w:pPr>
+      <w:r>
+        <w:rPr/>
+        <w:t>TODOs:</w:t>
+      </w:r>
+    </w:p>
+    <w:p>
+      <w:pPr>
+        <w:pStyle w:val="Normal1"/>
         <w:numPr>
           <w:ilvl w:val="0"/>
           <w:numId w:val="2"/>
@@ -36,63 +35,155 @@
         </w:rPr>
       </w:pPr>
       <w:r>
-        <w:rPr>
-          <w:rtl w:val="0"/>
-        </w:rPr>
-        <w:t xml:space="preserve">include detailed instructions and post-experiment questionnaire aspects (language (mother tongue), age, gender</w:t>
-      </w:r>
-      <w:r>
-        <w:rPr>
-          <w:strike w:val="1"/>
-          <w:rtl w:val="0"/>
-        </w:rPr>
-        <w:t xml:space="preserve">, colour blindness</w:t>
-      </w:r>
-      <w:r>
-        <w:rPr>
-          <w:rtl w:val="0"/>
-        </w:rPr>
-        <w:t xml:space="preserve">, visual aids/glasses (nur in mail für “Sehkraft/Sehfähigkeit”), do they have an idea about the topic of the experiment?</w:t>
-      </w:r>
-    </w:p>
-    <w:p>
-      <w:pPr>
+        <w:rPr/>
+        <w:t>include detailed instructions and post-experiment questionnaire aspects (language (mother tongue), age, gender</w:t>
+      </w:r>
+      <w:r>
+        <w:rPr>
+          <w:strike/>
+        </w:rPr>
+        <w:t>, colour blindness</w:t>
+      </w:r>
+      <w:r>
+        <w:rPr/>
+        <w:t>, visual aids/glasses (nur in mail für “Sehkraft/Sehfähigkeit”), do they have an idea about the topic of the experiment?</w:t>
+      </w:r>
+    </w:p>
+    <w:p>
+      <w:pPr>
+        <w:pStyle w:val="Normal1"/>
         <w:numPr>
           <w:ilvl w:val="0"/>
           <w:numId w:val="2"/>
         </w:numPr>
         <w:ind w:left="720" w:hanging="360"/>
         <w:rPr>
-          <w:u w:val="none"/>
-        </w:rPr>
-      </w:pPr>
-      <w:r>
-        <w:rPr>
-          <w:rtl w:val="0"/>
-        </w:rPr>
-        <w:t xml:space="preserve">try Power Analysis</w:t>
-      </w:r>
-    </w:p>
-    <w:p>
-      <w:pPr>
+          <w:strike/>
+        </w:rPr>
+      </w:pPr>
+      <w:r>
+        <w:rPr>
+          <w:strike/>
+        </w:rPr>
+        <w:t>try Power Analysis</w:t>
+      </w:r>
+    </w:p>
+    <w:p>
+      <w:pPr>
+        <w:pStyle w:val="Normal1"/>
         <w:numPr>
           <w:ilvl w:val="0"/>
           <w:numId w:val="2"/>
         </w:numPr>
         <w:ind w:left="720" w:hanging="360"/>
         <w:rPr>
-          <w:u w:val="none"/>
-        </w:rPr>
-      </w:pPr>
-      <w:r>
-        <w:rPr>
-          <w:rtl w:val="0"/>
-        </w:rPr>
-        <w:t xml:space="preserve">include design plan changes in prereg</w:t>
-      </w:r>
-    </w:p>
-    <w:p>
-      <w:pPr>
+          <w:strike w:val="false"/>
+          <w:dstrike w:val="false"/>
+          <w:color w:val="C9211E"/>
+        </w:rPr>
+      </w:pPr>
+      <w:r>
+        <w:rPr>
+          <w:strike w:val="false"/>
+          <w:dstrike w:val="false"/>
+          <w:color w:val="C9211E"/>
+        </w:rPr>
+        <w:t>Experiment zum laufen bringen:</w:t>
+      </w:r>
+    </w:p>
+    <w:p>
+      <w:pPr>
+        <w:pStyle w:val="Normal1"/>
+        <w:numPr>
+          <w:ilvl w:val="6"/>
+          <w:numId w:val="2"/>
+        </w:numPr>
+        <w:ind w:left="720" w:hanging="360"/>
+        <w:rPr>
+          <w:strike w:val="false"/>
+          <w:dstrike w:val="false"/>
+          <w:color w:val="C9211E"/>
+        </w:rPr>
+      </w:pPr>
+      <w:r>
+        <w:rPr>
+          <w:strike w:val="false"/>
+          <w:dstrike w:val="false"/>
+          <w:color w:val="C9211E"/>
+        </w:rPr>
+        <w:t>Kommentare!!!</w:t>
+      </w:r>
+    </w:p>
+    <w:p>
+      <w:pPr>
+        <w:pStyle w:val="Normal1"/>
+        <w:numPr>
+          <w:ilvl w:val="6"/>
+          <w:numId w:val="2"/>
+        </w:numPr>
+        <w:ind w:left="720" w:hanging="360"/>
+        <w:rPr>
+          <w:strike/>
+          <w:color w:val="C9211E"/>
+        </w:rPr>
+      </w:pPr>
+      <w:r>
+        <w:rPr>
+          <w:strike/>
+          <w:color w:val="C9211E"/>
+        </w:rPr>
+        <w:t>unwichtige Dinge löschen</w:t>
+      </w:r>
+    </w:p>
+    <w:p>
+      <w:pPr>
+        <w:pStyle w:val="Normal1"/>
+        <w:numPr>
+          <w:ilvl w:val="7"/>
+          <w:numId w:val="2"/>
+        </w:numPr>
+        <w:ind w:left="720" w:hanging="360"/>
+        <w:rPr>
+          <w:strike w:val="false"/>
+          <w:dstrike w:val="false"/>
+          <w:color w:val="C9211E"/>
+        </w:rPr>
+      </w:pPr>
+      <w:r>
+        <w:rPr>
+          <w:strike w:val="false"/>
+          <w:dstrike w:val="false"/>
+          <w:color w:val="C9211E"/>
+        </w:rPr>
+        <w:t>switch_rate als variable</w:t>
+      </w:r>
+    </w:p>
+    <w:p>
+      <w:pPr>
+        <w:pStyle w:val="Normal1"/>
+        <w:numPr>
+          <w:ilvl w:val="7"/>
+          <w:numId w:val="2"/>
+        </w:numPr>
+        <w:ind w:left="720" w:hanging="360"/>
+        <w:rPr>
+          <w:strike w:val="false"/>
+          <w:dstrike w:val="false"/>
+          <w:color w:val="C9211E"/>
+        </w:rPr>
+      </w:pPr>
+      <w:r>
+        <w:rPr>
+          <w:strike w:val="false"/>
+          <w:dstrike w:val="false"/>
+          <w:color w:val="C9211E"/>
+        </w:rPr>
+        <w:t>Procedure!!! für Design Plan and Prereg</w:t>
+      </w:r>
+    </w:p>
+    <w:p>
+      <w:pPr>
+        <w:pStyle w:val="Normal1"/>
         <w:numPr>
           <w:ilvl w:val="0"/>
           <w:numId w:val="2"/>
@@ -103,14 +194,13 @@
         </w:rPr>
       </w:pPr>
       <w:r>
-        <w:rPr>
-          <w:rtl w:val="0"/>
-        </w:rPr>
-        <w:t xml:space="preserve">pilot study</w:t>
-      </w:r>
-    </w:p>
-    <w:p>
-      <w:pPr>
+        <w:rPr/>
+        <w:t>include design plan changes in prereg</w:t>
+      </w:r>
+    </w:p>
+    <w:p>
+      <w:pPr>
+        <w:pStyle w:val="Normal1"/>
         <w:numPr>
           <w:ilvl w:val="0"/>
           <w:numId w:val="2"/>
@@ -122,13 +212,14 @@
       </w:pPr>
       <w:r>
         <w:rPr>
-          <w:rtl w:val="0"/>
-        </w:rPr>
-        <w:t xml:space="preserve">statistical analysis</w:t>
-      </w:r>
-    </w:p>
-    <w:p>
-      <w:pPr>
+          <w:u w:val="none"/>
+        </w:rPr>
+        <w:t>design plan updaten</w:t>
+      </w:r>
+    </w:p>
+    <w:p>
+      <w:pPr>
+        <w:pStyle w:val="Normal1"/>
         <w:numPr>
           <w:ilvl w:val="0"/>
           <w:numId w:val="2"/>
@@ -139,64 +230,94 @@
         </w:rPr>
       </w:pPr>
       <w:r>
-        <w:rPr>
-          <w:rtl w:val="0"/>
-        </w:rPr>
-        <w:t xml:space="preserve">add README.md files</w:t>
-      </w:r>
-    </w:p>
-    <w:p>
-      <w:pPr>
-        <w:rPr/>
-      </w:pPr>
-      <w:r>
-        <w:rPr>
-          <w:rtl w:val="0"/>
-        </w:rPr>
-      </w:r>
-    </w:p>
-    <w:p>
-      <w:pPr>
-        <w:rPr/>
-      </w:pPr>
-      <w:r>
-        <w:rPr>
-          <w:rtl w:val="0"/>
-        </w:rPr>
-      </w:r>
-    </w:p>
-    <w:p>
-      <w:pPr>
-        <w:rPr/>
-      </w:pPr>
-      <w:r>
-        <w:rPr>
-          <w:rtl w:val="0"/>
-        </w:rPr>
-        <w:t xml:space="preserve">Fragen an Tutor:</w:t>
-      </w:r>
-    </w:p>
-    <w:p>
-      <w:pPr>
+        <w:rPr/>
+        <w:t>pilot study</w:t>
+      </w:r>
+    </w:p>
+    <w:p>
+      <w:pPr>
+        <w:pStyle w:val="Normal1"/>
+        <w:numPr>
+          <w:ilvl w:val="0"/>
+          <w:numId w:val="2"/>
+        </w:numPr>
+        <w:ind w:left="720" w:hanging="360"/>
+        <w:rPr>
+          <w:u w:val="none"/>
+        </w:rPr>
+      </w:pPr>
+      <w:r>
+        <w:rPr/>
+        <w:t>statistical analysis</w:t>
+      </w:r>
+    </w:p>
+    <w:p>
+      <w:pPr>
+        <w:pStyle w:val="Normal1"/>
+        <w:numPr>
+          <w:ilvl w:val="0"/>
+          <w:numId w:val="2"/>
+        </w:numPr>
+        <w:ind w:left="720" w:hanging="360"/>
+        <w:rPr>
+          <w:u w:val="none"/>
+        </w:rPr>
+      </w:pPr>
+      <w:r>
+        <w:rPr/>
+        <w:t>add README.md files</w:t>
+      </w:r>
+    </w:p>
+    <w:p>
+      <w:pPr>
+        <w:pStyle w:val="Normal1"/>
+        <w:rPr/>
+      </w:pPr>
+      <w:r>
+        <w:rPr/>
+      </w:r>
+    </w:p>
+    <w:p>
+      <w:pPr>
+        <w:pStyle w:val="Normal1"/>
+        <w:rPr/>
+      </w:pPr>
+      <w:r>
+        <w:rPr/>
+      </w:r>
+    </w:p>
+    <w:p>
+      <w:pPr>
+        <w:pStyle w:val="Normal1"/>
+        <w:rPr/>
+      </w:pPr>
+      <w:r>
+        <w:rPr/>
+        <w:t>Fragen an Tutor:</w:t>
+      </w:r>
+    </w:p>
+    <w:p>
+      <w:pPr>
+        <w:pStyle w:val="Normal1"/>
         <w:numPr>
           <w:ilvl w:val="0"/>
           <w:numId w:val="1"/>
         </w:numPr>
         <w:ind w:left="720" w:hanging="360"/>
         <w:rPr>
-          <w:strike w:val="1"/>
-        </w:rPr>
-      </w:pPr>
-      <w:r>
-        <w:rPr>
-          <w:strike w:val="1"/>
-          <w:rtl w:val="0"/>
-        </w:rPr>
-        <w:t xml:space="preserve">Können wir die Formulierung der Hypothese anpassen/ändern?</w:t>
-      </w:r>
-    </w:p>
-    <w:p>
-      <w:pPr>
+          <w:strike/>
+        </w:rPr>
+      </w:pPr>
+      <w:r>
+        <w:rPr>
+          <w:strike/>
+        </w:rPr>
+        <w:t>Können wir die Formulierung der Hypothese anpassen/ändern?</w:t>
+      </w:r>
+    </w:p>
+    <w:p>
+      <w:pPr>
+        <w:pStyle w:val="Normal1"/>
         <w:numPr>
           <w:ilvl w:val="0"/>
           <w:numId w:val="1"/>
@@ -207,14 +328,13 @@
         </w:rPr>
       </w:pPr>
       <w:r>
-        <w:rPr>
-          <w:rtl w:val="0"/>
-        </w:rPr>
-        <w:t xml:space="preserve">Können wir die Farbe der Stimuli ändern? (dokumentieren, motivieren)</w:t>
-      </w:r>
-    </w:p>
-    <w:p>
-      <w:pPr>
+        <w:rPr/>
+        <w:t>Können wir die Farbe der Stimuli ändern? (dokumentieren, motivieren)</w:t>
+      </w:r>
+    </w:p>
+    <w:p>
+      <w:pPr>
+        <w:pStyle w:val="Normal1"/>
         <w:numPr>
           <w:ilvl w:val="0"/>
           <w:numId w:val="1"/>
@@ -225,78 +345,73 @@
         </w:rPr>
       </w:pPr>
       <w:r>
-        <w:rPr>
-          <w:rtl w:val="0"/>
-        </w:rPr>
-        <w:t xml:space="preserve">Können wir eine zeitliche Begrenzung zum Antworten einblenden? (nein, antworten länger als 3,5 sekunden ausblenden maybe, erst bei analyse. Grenze bei 10 sekunden während des experiments)</w:t>
-      </w:r>
-    </w:p>
-    <w:p>
-      <w:pPr>
+        <w:rPr/>
+        <w:t>Können wir eine zeitliche Begrenzung zum Antworten einblenden? (nein, antworten länger als 3,5 sekunden ausblenden maybe, erst bei analyse. Grenze bei 10 sekunden während des experiments)</w:t>
+      </w:r>
+    </w:p>
+    <w:p>
+      <w:pPr>
+        <w:pStyle w:val="Normal1"/>
         <w:numPr>
           <w:ilvl w:val="0"/>
           <w:numId w:val="1"/>
         </w:numPr>
         <w:ind w:left="720" w:hanging="360"/>
         <w:rPr>
-          <w:strike w:val="1"/>
-        </w:rPr>
-      </w:pPr>
-      <w:r>
-        <w:rPr>
-          <w:strike w:val="1"/>
-          <w:rtl w:val="0"/>
-        </w:rPr>
-        <w:t xml:space="preserve">Pausen während des Experiments? (nein)</w:t>
-      </w:r>
-    </w:p>
-    <w:p>
-      <w:pPr>
-        <w:ind w:left="0" w:firstLine="0"/>
-        <w:rPr/>
-      </w:pPr>
-      <w:r>
-        <w:rPr>
-          <w:rtl w:val="0"/>
-        </w:rPr>
-      </w:r>
-    </w:p>
-    <w:p>
-      <w:pPr>
-        <w:ind w:left="0" w:firstLine="0"/>
-        <w:rPr/>
-      </w:pPr>
-      <w:r>
-        <w:rPr>
-          <w:rtl w:val="0"/>
-        </w:rPr>
-      </w:r>
-    </w:p>
-    <w:p>
-      <w:pPr>
-        <w:ind w:left="0" w:firstLine="0"/>
-        <w:rPr/>
-      </w:pPr>
-      <w:r>
-        <w:rPr>
-          <w:rtl w:val="0"/>
-        </w:rPr>
-        <w:t xml:space="preserve">Fragen für uns:</w:t>
-      </w:r>
-    </w:p>
-    <w:p>
-      <w:pPr>
-        <w:ind w:left="0" w:firstLine="0"/>
-        <w:rPr/>
-      </w:pPr>
-      <w:r>
-        <w:rPr>
-          <w:rtl w:val="0"/>
-        </w:rPr>
-      </w:r>
-    </w:p>
-    <w:p>
-      <w:pPr>
+          <w:strike/>
+        </w:rPr>
+      </w:pPr>
+      <w:r>
+        <w:rPr>
+          <w:strike/>
+        </w:rPr>
+        <w:t>Pausen während des Experiments? (nein)</w:t>
+      </w:r>
+    </w:p>
+    <w:p>
+      <w:pPr>
+        <w:pStyle w:val="Normal1"/>
+        <w:ind w:left="0" w:hanging="0"/>
+        <w:rPr/>
+      </w:pPr>
+      <w:r>
+        <w:rPr/>
+      </w:r>
+    </w:p>
+    <w:p>
+      <w:pPr>
+        <w:pStyle w:val="Normal1"/>
+        <w:ind w:left="0" w:hanging="0"/>
+        <w:rPr/>
+      </w:pPr>
+      <w:r>
+        <w:rPr/>
+      </w:r>
+    </w:p>
+    <w:p>
+      <w:pPr>
+        <w:pStyle w:val="Normal1"/>
+        <w:ind w:left="0" w:hanging="0"/>
+        <w:rPr/>
+      </w:pPr>
+      <w:r>
+        <w:rPr/>
+        <w:t>Fragen für uns:</w:t>
+      </w:r>
+    </w:p>
+    <w:p>
+      <w:pPr>
+        <w:pStyle w:val="Normal1"/>
+        <w:ind w:left="0" w:hanging="0"/>
+        <w:rPr/>
+      </w:pPr>
+      <w:r>
+        <w:rPr/>
+      </w:r>
+    </w:p>
+    <w:p>
+      <w:pPr>
+        <w:pStyle w:val="Normal1"/>
         <w:numPr>
           <w:ilvl w:val="0"/>
           <w:numId w:val="3"/>
@@ -307,23 +422,25 @@
         </w:rPr>
       </w:pPr>
       <w:r>
-        <w:rPr>
-          <w:rtl w:val="0"/>
-        </w:rPr>
-        <w:t xml:space="preserve">exploratory analysis? -sprachenevaluation</w:t>
+        <w:rPr/>
+        <w:t>exploratory analysis? -sprachenevaluation</w:t>
       </w:r>
     </w:p>
     <w:sectPr>
-      <w:pgSz w:h="16834" w:w="11909" w:orient="portrait"/>
-      <w:pgMar w:bottom="1440" w:top="1440" w:left="1440" w:right="1440" w:header="720" w:footer="720"/>
-      <w:pgNumType w:start="1"/>
+      <w:type w:val="nextPage"/>
+      <w:pgSz w:w="11906" w:h="16838"/>
+      <w:pgMar w:left="1440" w:right="1440" w:header="0" w:top="1440" w:footer="0" w:bottom="1440" w:gutter="0"/>
+      <w:pgNumType w:start="1" w:fmt="decimal"/>
+      <w:formProt w:val="false"/>
+      <w:textDirection w:val="lrTb"/>
+      <w:docGrid w:type="default" w:linePitch="100" w:charSpace="4096"/>
     </w:sectPr>
   </w:body>
 </w:document>
 </file>
 
 <file path=word/numbering.xml><?xml version="1.0" encoding="utf-8"?>
-<w:numbering xmlns:mc="http://schemas.openxmlformats.org/markup-compatibility/2006" xmlns:o="urn:schemas-microsoft-com:office:office" xmlns:r="http://schemas.openxmlformats.org/officeDocument/2006/relationships" xmlns:m="http://schemas.openxmlformats.org/officeDocument/2006/math" xmlns:v="urn:schemas-microsoft-com:vml" xmlns:wp="http://schemas.openxmlformats.org/drawingml/2006/wordprocessingDrawing" xmlns:w10="urn:schemas-microsoft-com:office:word" xmlns:w="http://schemas.openxmlformats.org/wordprocessingml/2006/main" xmlns:wne="http://schemas.microsoft.com/office/word/2006/wordml" xmlns:sl="http://schemas.openxmlformats.org/schemaLibrary/2006/main" xmlns:a="http://schemas.openxmlformats.org/drawingml/2006/main" xmlns:pic="http://schemas.openxmlformats.org/drawingml/2006/picture" xmlns:c="http://schemas.openxmlformats.org/drawingml/2006/chart" xmlns:lc="http://schemas.openxmlformats.org/drawingml/2006/lockedCanvas" xmlns:dgm="http://schemas.openxmlformats.org/drawingml/2006/diagram" xmlns:wps="http://schemas.microsoft.com/office/word/2010/wordprocessingShape" xmlns:wpg="http://schemas.microsoft.com/office/word/2010/wordprocessingGroup" xmlns:w14="http://schemas.microsoft.com/office/word/2010/wordml" xmlns:w15="http://schemas.microsoft.com/office/word/2012/wordml">
+<w:numbering xmlns:w="http://schemas.openxmlformats.org/wordprocessingml/2006/main" xmlns:o="urn:schemas-microsoft-com:office:office" xmlns:r="http://schemas.openxmlformats.org/officeDocument/2006/relationships" xmlns:v="urn:schemas-microsoft-com:vml" xmlns:mc="http://schemas.openxmlformats.org/markup-compatibility/2006" xmlns:w14="http://schemas.microsoft.com/office/word/2010/wordml" mc:Ignorable="w14">
   <w:abstractNum w:abstractNumId="1">
     <w:lvl w:ilvl="0">
       <w:start w:val="1"/>
@@ -331,9 +448,13 @@
       <w:lvlText w:val="-"/>
       <w:lvlJc w:val="left"/>
       <w:pPr>
-        <w:ind w:left="720" w:hanging="360"/>
-      </w:pPr>
-      <w:rPr>
+        <w:tabs>
+          <w:tab w:val="num" w:pos="0"/>
+        </w:tabs>
+        <w:ind w:left="720" w:hanging="360"/>
+      </w:pPr>
+      <w:rPr>
+        <w:rFonts w:ascii="OpenSymbol" w:hAnsi="OpenSymbol" w:cs="OpenSymbol" w:hint="default"/>
         <w:u w:val="none"/>
       </w:rPr>
     </w:lvl>
@@ -343,9 +464,13 @@
       <w:lvlText w:val="-"/>
       <w:lvlJc w:val="left"/>
       <w:pPr>
+        <w:tabs>
+          <w:tab w:val="num" w:pos="0"/>
+        </w:tabs>
         <w:ind w:left="1440" w:hanging="360"/>
       </w:pPr>
       <w:rPr>
+        <w:rFonts w:ascii="OpenSymbol" w:hAnsi="OpenSymbol" w:cs="OpenSymbol" w:hint="default"/>
         <w:u w:val="none"/>
       </w:rPr>
     </w:lvl>
@@ -355,9 +480,13 @@
       <w:lvlText w:val="-"/>
       <w:lvlJc w:val="left"/>
       <w:pPr>
+        <w:tabs>
+          <w:tab w:val="num" w:pos="0"/>
+        </w:tabs>
         <w:ind w:left="2160" w:hanging="360"/>
       </w:pPr>
       <w:rPr>
+        <w:rFonts w:ascii="OpenSymbol" w:hAnsi="OpenSymbol" w:cs="OpenSymbol" w:hint="default"/>
         <w:u w:val="none"/>
       </w:rPr>
     </w:lvl>
@@ -367,9 +496,13 @@
       <w:lvlText w:val="-"/>
       <w:lvlJc w:val="left"/>
       <w:pPr>
+        <w:tabs>
+          <w:tab w:val="num" w:pos="0"/>
+        </w:tabs>
         <w:ind w:left="2880" w:hanging="360"/>
       </w:pPr>
       <w:rPr>
+        <w:rFonts w:ascii="OpenSymbol" w:hAnsi="OpenSymbol" w:cs="OpenSymbol" w:hint="default"/>
         <w:u w:val="none"/>
       </w:rPr>
     </w:lvl>
@@ -379,9 +512,13 @@
       <w:lvlText w:val="-"/>
       <w:lvlJc w:val="left"/>
       <w:pPr>
+        <w:tabs>
+          <w:tab w:val="num" w:pos="0"/>
+        </w:tabs>
         <w:ind w:left="3600" w:hanging="360"/>
       </w:pPr>
       <w:rPr>
+        <w:rFonts w:ascii="OpenSymbol" w:hAnsi="OpenSymbol" w:cs="OpenSymbol" w:hint="default"/>
         <w:u w:val="none"/>
       </w:rPr>
     </w:lvl>
@@ -391,9 +528,13 @@
       <w:lvlText w:val="-"/>
       <w:lvlJc w:val="left"/>
       <w:pPr>
+        <w:tabs>
+          <w:tab w:val="num" w:pos="0"/>
+        </w:tabs>
         <w:ind w:left="4320" w:hanging="360"/>
       </w:pPr>
       <w:rPr>
+        <w:rFonts w:ascii="OpenSymbol" w:hAnsi="OpenSymbol" w:cs="OpenSymbol" w:hint="default"/>
         <w:u w:val="none"/>
       </w:rPr>
     </w:lvl>
@@ -403,9 +544,13 @@
       <w:lvlText w:val="-"/>
       <w:lvlJc w:val="left"/>
       <w:pPr>
+        <w:tabs>
+          <w:tab w:val="num" w:pos="0"/>
+        </w:tabs>
         <w:ind w:left="5040" w:hanging="360"/>
       </w:pPr>
       <w:rPr>
+        <w:rFonts w:ascii="OpenSymbol" w:hAnsi="OpenSymbol" w:cs="OpenSymbol" w:hint="default"/>
         <w:u w:val="none"/>
       </w:rPr>
     </w:lvl>
@@ -415,9 +560,13 @@
       <w:lvlText w:val="-"/>
       <w:lvlJc w:val="left"/>
       <w:pPr>
+        <w:tabs>
+          <w:tab w:val="num" w:pos="0"/>
+        </w:tabs>
         <w:ind w:left="5760" w:hanging="360"/>
       </w:pPr>
       <w:rPr>
+        <w:rFonts w:ascii="OpenSymbol" w:hAnsi="OpenSymbol" w:cs="OpenSymbol" w:hint="default"/>
         <w:u w:val="none"/>
       </w:rPr>
     </w:lvl>
@@ -427,9 +576,13 @@
       <w:lvlText w:val="-"/>
       <w:lvlJc w:val="left"/>
       <w:pPr>
+        <w:tabs>
+          <w:tab w:val="num" w:pos="0"/>
+        </w:tabs>
         <w:ind w:left="6480" w:hanging="360"/>
       </w:pPr>
       <w:rPr>
+        <w:rFonts w:ascii="OpenSymbol" w:hAnsi="OpenSymbol" w:cs="OpenSymbol" w:hint="default"/>
         <w:u w:val="none"/>
       </w:rPr>
     </w:lvl>
@@ -441,9 +594,13 @@
       <w:lvlText w:val="-"/>
       <w:lvlJc w:val="left"/>
       <w:pPr>
-        <w:ind w:left="720" w:hanging="360"/>
-      </w:pPr>
-      <w:rPr>
+        <w:tabs>
+          <w:tab w:val="num" w:pos="0"/>
+        </w:tabs>
+        <w:ind w:left="720" w:hanging="360"/>
+      </w:pPr>
+      <w:rPr>
+        <w:rFonts w:ascii="OpenSymbol" w:hAnsi="OpenSymbol" w:cs="OpenSymbol" w:hint="default"/>
         <w:u w:val="none"/>
       </w:rPr>
     </w:lvl>
@@ -453,9 +610,13 @@
       <w:lvlText w:val="-"/>
       <w:lvlJc w:val="left"/>
       <w:pPr>
+        <w:tabs>
+          <w:tab w:val="num" w:pos="0"/>
+        </w:tabs>
         <w:ind w:left="1440" w:hanging="360"/>
       </w:pPr>
       <w:rPr>
+        <w:rFonts w:ascii="OpenSymbol" w:hAnsi="OpenSymbol" w:cs="OpenSymbol" w:hint="default"/>
         <w:u w:val="none"/>
       </w:rPr>
     </w:lvl>
@@ -465,9 +626,13 @@
       <w:lvlText w:val="-"/>
       <w:lvlJc w:val="left"/>
       <w:pPr>
+        <w:tabs>
+          <w:tab w:val="num" w:pos="0"/>
+        </w:tabs>
         <w:ind w:left="2160" w:hanging="360"/>
       </w:pPr>
       <w:rPr>
+        <w:rFonts w:ascii="OpenSymbol" w:hAnsi="OpenSymbol" w:cs="OpenSymbol" w:hint="default"/>
         <w:u w:val="none"/>
       </w:rPr>
     </w:lvl>
@@ -477,9 +642,13 @@
       <w:lvlText w:val="-"/>
       <w:lvlJc w:val="left"/>
       <w:pPr>
+        <w:tabs>
+          <w:tab w:val="num" w:pos="0"/>
+        </w:tabs>
         <w:ind w:left="2880" w:hanging="360"/>
       </w:pPr>
       <w:rPr>
+        <w:rFonts w:ascii="OpenSymbol" w:hAnsi="OpenSymbol" w:cs="OpenSymbol" w:hint="default"/>
         <w:u w:val="none"/>
       </w:rPr>
     </w:lvl>
@@ -489,9 +658,13 @@
       <w:lvlText w:val="-"/>
       <w:lvlJc w:val="left"/>
       <w:pPr>
+        <w:tabs>
+          <w:tab w:val="num" w:pos="0"/>
+        </w:tabs>
         <w:ind w:left="3600" w:hanging="360"/>
       </w:pPr>
       <w:rPr>
+        <w:rFonts w:ascii="OpenSymbol" w:hAnsi="OpenSymbol" w:cs="OpenSymbol" w:hint="default"/>
         <w:u w:val="none"/>
       </w:rPr>
     </w:lvl>
@@ -501,9 +674,13 @@
       <w:lvlText w:val="-"/>
       <w:lvlJc w:val="left"/>
       <w:pPr>
+        <w:tabs>
+          <w:tab w:val="num" w:pos="0"/>
+        </w:tabs>
         <w:ind w:left="4320" w:hanging="360"/>
       </w:pPr>
       <w:rPr>
+        <w:rFonts w:ascii="OpenSymbol" w:hAnsi="OpenSymbol" w:cs="OpenSymbol" w:hint="default"/>
         <w:u w:val="none"/>
       </w:rPr>
     </w:lvl>
@@ -513,9 +690,13 @@
       <w:lvlText w:val="-"/>
       <w:lvlJc w:val="left"/>
       <w:pPr>
+        <w:tabs>
+          <w:tab w:val="num" w:pos="0"/>
+        </w:tabs>
         <w:ind w:left="5040" w:hanging="360"/>
       </w:pPr>
       <w:rPr>
+        <w:rFonts w:ascii="OpenSymbol" w:hAnsi="OpenSymbol" w:cs="OpenSymbol" w:hint="default"/>
         <w:u w:val="none"/>
       </w:rPr>
     </w:lvl>
@@ -525,9 +706,13 @@
       <w:lvlText w:val="-"/>
       <w:lvlJc w:val="left"/>
       <w:pPr>
+        <w:tabs>
+          <w:tab w:val="num" w:pos="0"/>
+        </w:tabs>
         <w:ind w:left="5760" w:hanging="360"/>
       </w:pPr>
       <w:rPr>
+        <w:rFonts w:ascii="OpenSymbol" w:hAnsi="OpenSymbol" w:cs="OpenSymbol" w:hint="default"/>
         <w:u w:val="none"/>
       </w:rPr>
     </w:lvl>
@@ -537,9 +722,13 @@
       <w:lvlText w:val="-"/>
       <w:lvlJc w:val="left"/>
       <w:pPr>
+        <w:tabs>
+          <w:tab w:val="num" w:pos="0"/>
+        </w:tabs>
         <w:ind w:left="6480" w:hanging="360"/>
       </w:pPr>
       <w:rPr>
+        <w:rFonts w:ascii="OpenSymbol" w:hAnsi="OpenSymbol" w:cs="OpenSymbol" w:hint="default"/>
         <w:u w:val="none"/>
       </w:rPr>
     </w:lvl>
@@ -551,9 +740,13 @@
       <w:lvlText w:val="-"/>
       <w:lvlJc w:val="left"/>
       <w:pPr>
-        <w:ind w:left="720" w:hanging="360"/>
-      </w:pPr>
-      <w:rPr>
+        <w:tabs>
+          <w:tab w:val="num" w:pos="0"/>
+        </w:tabs>
+        <w:ind w:left="720" w:hanging="360"/>
+      </w:pPr>
+      <w:rPr>
+        <w:rFonts w:ascii="OpenSymbol" w:hAnsi="OpenSymbol" w:cs="OpenSymbol" w:hint="default"/>
         <w:u w:val="none"/>
       </w:rPr>
     </w:lvl>
@@ -563,9 +756,13 @@
       <w:lvlText w:val="-"/>
       <w:lvlJc w:val="left"/>
       <w:pPr>
+        <w:tabs>
+          <w:tab w:val="num" w:pos="0"/>
+        </w:tabs>
         <w:ind w:left="1440" w:hanging="360"/>
       </w:pPr>
       <w:rPr>
+        <w:rFonts w:ascii="OpenSymbol" w:hAnsi="OpenSymbol" w:cs="OpenSymbol" w:hint="default"/>
         <w:u w:val="none"/>
       </w:rPr>
     </w:lvl>
@@ -575,9 +772,13 @@
       <w:lvlText w:val="-"/>
       <w:lvlJc w:val="left"/>
       <w:pPr>
+        <w:tabs>
+          <w:tab w:val="num" w:pos="0"/>
+        </w:tabs>
         <w:ind w:left="2160" w:hanging="360"/>
       </w:pPr>
       <w:rPr>
+        <w:rFonts w:ascii="OpenSymbol" w:hAnsi="OpenSymbol" w:cs="OpenSymbol" w:hint="default"/>
         <w:u w:val="none"/>
       </w:rPr>
     </w:lvl>
@@ -587,9 +788,13 @@
       <w:lvlText w:val="-"/>
       <w:lvlJc w:val="left"/>
       <w:pPr>
+        <w:tabs>
+          <w:tab w:val="num" w:pos="0"/>
+        </w:tabs>
         <w:ind w:left="2880" w:hanging="360"/>
       </w:pPr>
       <w:rPr>
+        <w:rFonts w:ascii="OpenSymbol" w:hAnsi="OpenSymbol" w:cs="OpenSymbol" w:hint="default"/>
         <w:u w:val="none"/>
       </w:rPr>
     </w:lvl>
@@ -599,9 +804,13 @@
       <w:lvlText w:val="-"/>
       <w:lvlJc w:val="left"/>
       <w:pPr>
+        <w:tabs>
+          <w:tab w:val="num" w:pos="0"/>
+        </w:tabs>
         <w:ind w:left="3600" w:hanging="360"/>
       </w:pPr>
       <w:rPr>
+        <w:rFonts w:ascii="OpenSymbol" w:hAnsi="OpenSymbol" w:cs="OpenSymbol" w:hint="default"/>
         <w:u w:val="none"/>
       </w:rPr>
     </w:lvl>
@@ -611,9 +820,13 @@
       <w:lvlText w:val="-"/>
       <w:lvlJc w:val="left"/>
       <w:pPr>
+        <w:tabs>
+          <w:tab w:val="num" w:pos="0"/>
+        </w:tabs>
         <w:ind w:left="4320" w:hanging="360"/>
       </w:pPr>
       <w:rPr>
+        <w:rFonts w:ascii="OpenSymbol" w:hAnsi="OpenSymbol" w:cs="OpenSymbol" w:hint="default"/>
         <w:u w:val="none"/>
       </w:rPr>
     </w:lvl>
@@ -623,9 +836,13 @@
       <w:lvlText w:val="-"/>
       <w:lvlJc w:val="left"/>
       <w:pPr>
+        <w:tabs>
+          <w:tab w:val="num" w:pos="0"/>
+        </w:tabs>
         <w:ind w:left="5040" w:hanging="360"/>
       </w:pPr>
       <w:rPr>
+        <w:rFonts w:ascii="OpenSymbol" w:hAnsi="OpenSymbol" w:cs="OpenSymbol" w:hint="default"/>
         <w:u w:val="none"/>
       </w:rPr>
     </w:lvl>
@@ -635,9 +852,13 @@
       <w:lvlText w:val="-"/>
       <w:lvlJc w:val="left"/>
       <w:pPr>
+        <w:tabs>
+          <w:tab w:val="num" w:pos="0"/>
+        </w:tabs>
         <w:ind w:left="5760" w:hanging="360"/>
       </w:pPr>
       <w:rPr>
+        <w:rFonts w:ascii="OpenSymbol" w:hAnsi="OpenSymbol" w:cs="OpenSymbol" w:hint="default"/>
         <w:u w:val="none"/>
       </w:rPr>
     </w:lvl>
@@ -647,11 +868,134 @@
       <w:lvlText w:val="-"/>
       <w:lvlJc w:val="left"/>
       <w:pPr>
+        <w:tabs>
+          <w:tab w:val="num" w:pos="0"/>
+        </w:tabs>
         <w:ind w:left="6480" w:hanging="360"/>
       </w:pPr>
       <w:rPr>
-        <w:u w:val="none"/>
-      </w:rPr>
+        <w:rFonts w:ascii="OpenSymbol" w:hAnsi="OpenSymbol" w:cs="OpenSymbol" w:hint="default"/>
+        <w:u w:val="none"/>
+      </w:rPr>
+    </w:lvl>
+  </w:abstractNum>
+  <w:abstractNum w:abstractNumId="4">
+    <w:lvl w:ilvl="0">
+      <w:start w:val="1"/>
+      <w:numFmt w:val="none"/>
+      <w:suff w:val="nothing"/>
+      <w:lvlText w:val=""/>
+      <w:lvlJc w:val="left"/>
+      <w:pPr>
+        <w:tabs>
+          <w:tab w:val="num" w:pos="0"/>
+        </w:tabs>
+        <w:ind w:left="0" w:hanging="0"/>
+      </w:pPr>
+    </w:lvl>
+    <w:lvl w:ilvl="1">
+      <w:start w:val="1"/>
+      <w:numFmt w:val="none"/>
+      <w:suff w:val="nothing"/>
+      <w:lvlText w:val=""/>
+      <w:lvlJc w:val="left"/>
+      <w:pPr>
+        <w:tabs>
+          <w:tab w:val="num" w:pos="0"/>
+        </w:tabs>
+        <w:ind w:left="0" w:hanging="0"/>
+      </w:pPr>
+    </w:lvl>
+    <w:lvl w:ilvl="2">
+      <w:start w:val="1"/>
+      <w:numFmt w:val="none"/>
+      <w:suff w:val="nothing"/>
+      <w:lvlText w:val=""/>
+      <w:lvlJc w:val="left"/>
+      <w:pPr>
+        <w:tabs>
+          <w:tab w:val="num" w:pos="0"/>
+        </w:tabs>
+        <w:ind w:left="0" w:hanging="0"/>
+      </w:pPr>
+    </w:lvl>
+    <w:lvl w:ilvl="3">
+      <w:start w:val="1"/>
+      <w:numFmt w:val="none"/>
+      <w:suff w:val="nothing"/>
+      <w:lvlText w:val=""/>
+      <w:lvlJc w:val="left"/>
+      <w:pPr>
+        <w:tabs>
+          <w:tab w:val="num" w:pos="0"/>
+        </w:tabs>
+        <w:ind w:left="0" w:hanging="0"/>
+      </w:pPr>
+    </w:lvl>
+    <w:lvl w:ilvl="4">
+      <w:start w:val="1"/>
+      <w:numFmt w:val="none"/>
+      <w:suff w:val="nothing"/>
+      <w:lvlText w:val=""/>
+      <w:lvlJc w:val="left"/>
+      <w:pPr>
+        <w:tabs>
+          <w:tab w:val="num" w:pos="0"/>
+        </w:tabs>
+        <w:ind w:left="0" w:hanging="0"/>
+      </w:pPr>
+    </w:lvl>
+    <w:lvl w:ilvl="5">
+      <w:start w:val="1"/>
+      <w:numFmt w:val="none"/>
+      <w:suff w:val="nothing"/>
+      <w:lvlText w:val=""/>
+      <w:lvlJc w:val="left"/>
+      <w:pPr>
+        <w:tabs>
+          <w:tab w:val="num" w:pos="0"/>
+        </w:tabs>
+        <w:ind w:left="0" w:hanging="0"/>
+      </w:pPr>
+    </w:lvl>
+    <w:lvl w:ilvl="6">
+      <w:start w:val="1"/>
+      <w:numFmt w:val="none"/>
+      <w:suff w:val="nothing"/>
+      <w:lvlText w:val=""/>
+      <w:lvlJc w:val="left"/>
+      <w:pPr>
+        <w:tabs>
+          <w:tab w:val="num" w:pos="0"/>
+        </w:tabs>
+        <w:ind w:left="0" w:hanging="0"/>
+      </w:pPr>
+    </w:lvl>
+    <w:lvl w:ilvl="7">
+      <w:start w:val="1"/>
+      <w:numFmt w:val="none"/>
+      <w:suff w:val="nothing"/>
+      <w:lvlText w:val=""/>
+      <w:lvlJc w:val="left"/>
+      <w:pPr>
+        <w:tabs>
+          <w:tab w:val="num" w:pos="0"/>
+        </w:tabs>
+        <w:ind w:left="0" w:hanging="0"/>
+      </w:pPr>
+    </w:lvl>
+    <w:lvl w:ilvl="8">
+      <w:start w:val="1"/>
+      <w:numFmt w:val="none"/>
+      <w:suff w:val="nothing"/>
+      <w:lvlText w:val=""/>
+      <w:lvlJc w:val="left"/>
+      <w:pPr>
+        <w:tabs>
+          <w:tab w:val="num" w:pos="0"/>
+        </w:tabs>
+        <w:ind w:left="0" w:hanging="0"/>
+      </w:pPr>
     </w:lvl>
   </w:abstractNum>
   <w:num w:numId="1">
@@ -663,85 +1007,104 @@
   <w:num w:numId="3">
     <w:abstractNumId w:val="3"/>
   </w:num>
+  <w:num w:numId="4">
+    <w:abstractNumId w:val="4"/>
+  </w:num>
 </w:numbering>
 </file>
 
 <file path=word/styles.xml><?xml version="1.0" encoding="utf-8"?>
-<w:styles xmlns:mc="http://schemas.openxmlformats.org/markup-compatibility/2006" xmlns:o="urn:schemas-microsoft-com:office:office" xmlns:r="http://schemas.openxmlformats.org/officeDocument/2006/relationships" xmlns:m="http://schemas.openxmlformats.org/officeDocument/2006/math" xmlns:v="urn:schemas-microsoft-com:vml" xmlns:wp="http://schemas.openxmlformats.org/drawingml/2006/wordprocessingDrawing" xmlns:w10="urn:schemas-microsoft-com:office:word" xmlns:w="http://schemas.openxmlformats.org/wordprocessingml/2006/main" xmlns:wne="http://schemas.microsoft.com/office/word/2006/wordml" xmlns:sl="http://schemas.openxmlformats.org/schemaLibrary/2006/main" xmlns:a="http://schemas.openxmlformats.org/drawingml/2006/main" xmlns:pic="http://schemas.openxmlformats.org/drawingml/2006/picture" xmlns:c="http://schemas.openxmlformats.org/drawingml/2006/chart" xmlns:lc="http://schemas.openxmlformats.org/drawingml/2006/lockedCanvas" xmlns:dgm="http://schemas.openxmlformats.org/drawingml/2006/diagram" xmlns:wps="http://schemas.microsoft.com/office/word/2010/wordprocessingShape" xmlns:wpg="http://schemas.microsoft.com/office/word/2010/wordprocessingGroup" xmlns:w14="http://schemas.microsoft.com/office/word/2010/wordml" xmlns:w15="http://schemas.microsoft.com/office/word/2012/wordml">
+<w:styles xmlns:w="http://schemas.openxmlformats.org/wordprocessingml/2006/main" xmlns:w14="http://schemas.microsoft.com/office/word/2010/wordml" xmlns:mc="http://schemas.openxmlformats.org/markup-compatibility/2006" mc:Ignorable="w14">
   <w:docDefaults>
     <w:rPrDefault>
       <w:rPr>
-        <w:rFonts w:ascii="Arial" w:cs="Arial" w:eastAsia="Arial" w:hAnsi="Arial"/>
+        <w:rFonts w:ascii="Arial" w:hAnsi="Arial" w:eastAsia="Arial" w:cs="Arial"/>
         <w:sz w:val="22"/>
         <w:szCs w:val="22"/>
-        <w:lang w:val="de"/>
+        <w:lang w:val="de" w:eastAsia="zh-CN" w:bidi="hi-IN"/>
       </w:rPr>
     </w:rPrDefault>
     <w:pPrDefault>
       <w:pPr>
-        <w:spacing w:line="276" w:lineRule="auto"/>
+        <w:suppressAutoHyphens w:val="true"/>
       </w:pPr>
     </w:pPrDefault>
   </w:docDefaults>
-  <w:style w:type="paragraph" w:styleId="Normal" w:default="1">
-    <w:name w:val="normal"/>
+  <w:style w:type="paragraph" w:styleId="Normal">
+    <w:name w:val="Normal"/>
+    <w:qFormat/>
+    <w:pPr>
+      <w:widowControl/>
+      <w:bidi w:val="0"/>
+      <w:spacing w:lineRule="auto" w:line="276" w:before="0" w:after="0"/>
+      <w:jc w:val="left"/>
+    </w:pPr>
+    <w:rPr>
+      <w:rFonts w:ascii="Arial" w:hAnsi="Arial" w:eastAsia="Arial" w:cs="Arial"/>
+      <w:color w:val="auto"/>
+      <w:kern w:val="0"/>
+      <w:sz w:val="22"/>
+      <w:szCs w:val="22"/>
+      <w:lang w:val="de" w:eastAsia="zh-CN" w:bidi="hi-IN"/>
+    </w:rPr>
   </w:style>
-  <w:style w:type="table" w:styleId="TableNormal" w:default="1">
-    <w:name w:val="Table Normal"/>
-  </w:style>
-  <w:style w:type="paragraph" w:styleId="Heading1">
-    <w:name w:val="heading 1"/>
-    <w:basedOn w:val="Normal"/>
-    <w:next w:val="Normal"/>
+  <w:style w:type="paragraph" w:styleId="Berschrift1">
+    <w:name w:val="Heading 1"/>
+    <w:basedOn w:val="Normal1"/>
+    <w:next w:val="Normal1"/>
+    <w:qFormat/>
     <w:pPr>
-      <w:keepNext w:val="1"/>
-      <w:keepLines w:val="1"/>
-      <w:spacing w:after="120" w:before="400" w:lineRule="auto"/>
+      <w:keepNext w:val="true"/>
+      <w:keepLines/>
+      <w:spacing w:lineRule="auto" w:line="240" w:before="400" w:after="120"/>
     </w:pPr>
     <w:rPr>
       <w:sz w:val="40"/>
       <w:szCs w:val="40"/>
     </w:rPr>
   </w:style>
-  <w:style w:type="paragraph" w:styleId="Heading2">
-    <w:name w:val="heading 2"/>
-    <w:basedOn w:val="Normal"/>
-    <w:next w:val="Normal"/>
+  <w:style w:type="paragraph" w:styleId="Berschrift2">
+    <w:name w:val="Heading 2"/>
+    <w:basedOn w:val="Normal1"/>
+    <w:next w:val="Normal1"/>
+    <w:qFormat/>
     <w:pPr>
-      <w:keepNext w:val="1"/>
-      <w:keepLines w:val="1"/>
-      <w:spacing w:after="120" w:before="360" w:lineRule="auto"/>
+      <w:keepNext w:val="true"/>
+      <w:keepLines/>
+      <w:spacing w:lineRule="auto" w:line="240" w:before="360" w:after="120"/>
     </w:pPr>
     <w:rPr>
-      <w:b w:val="0"/>
+      <w:b w:val="false"/>
       <w:sz w:val="32"/>
       <w:szCs w:val="32"/>
     </w:rPr>
   </w:style>
-  <w:style w:type="paragraph" w:styleId="Heading3">
-    <w:name w:val="heading 3"/>
-    <w:basedOn w:val="Normal"/>
-    <w:next w:val="Normal"/>
+  <w:style w:type="paragraph" w:styleId="Berschrift3">
+    <w:name w:val="Heading 3"/>
+    <w:basedOn w:val="Normal1"/>
+    <w:next w:val="Normal1"/>
+    <w:qFormat/>
     <w:pPr>
-      <w:keepNext w:val="1"/>
-      <w:keepLines w:val="1"/>
-      <w:spacing w:after="80" w:before="320" w:lineRule="auto"/>
+      <w:keepNext w:val="true"/>
+      <w:keepLines/>
+      <w:spacing w:lineRule="auto" w:line="240" w:before="320" w:after="80"/>
     </w:pPr>
     <w:rPr>
-      <w:b w:val="0"/>
+      <w:b w:val="false"/>
       <w:color w:val="434343"/>
       <w:sz w:val="28"/>
       <w:szCs w:val="28"/>
     </w:rPr>
   </w:style>
-  <w:style w:type="paragraph" w:styleId="Heading4">
-    <w:name w:val="heading 4"/>
-    <w:basedOn w:val="Normal"/>
-    <w:next w:val="Normal"/>
+  <w:style w:type="paragraph" w:styleId="Berschrift4">
+    <w:name w:val="Heading 4"/>
+    <w:basedOn w:val="Normal1"/>
+    <w:next w:val="Normal1"/>
+    <w:qFormat/>
     <w:pPr>
-      <w:keepNext w:val="1"/>
-      <w:keepLines w:val="1"/>
-      <w:spacing w:after="80" w:before="280" w:lineRule="auto"/>
+      <w:keepNext w:val="true"/>
+      <w:keepLines/>
+      <w:spacing w:lineRule="auto" w:line="240" w:before="280" w:after="80"/>
     </w:pPr>
     <w:rPr>
       <w:color w:val="666666"/>
@@ -749,14 +1112,15 @@
       <w:szCs w:val="24"/>
     </w:rPr>
   </w:style>
-  <w:style w:type="paragraph" w:styleId="Heading5">
-    <w:name w:val="heading 5"/>
-    <w:basedOn w:val="Normal"/>
-    <w:next w:val="Normal"/>
+  <w:style w:type="paragraph" w:styleId="Berschrift5">
+    <w:name w:val="Heading 5"/>
+    <w:basedOn w:val="Normal1"/>
+    <w:next w:val="Normal1"/>
+    <w:qFormat/>
     <w:pPr>
-      <w:keepNext w:val="1"/>
-      <w:keepLines w:val="1"/>
-      <w:spacing w:after="80" w:before="240" w:lineRule="auto"/>
+      <w:keepNext w:val="true"/>
+      <w:keepLines/>
+      <w:spacing w:lineRule="auto" w:line="240" w:before="240" w:after="80"/>
     </w:pPr>
     <w:rPr>
       <w:color w:val="666666"/>
@@ -764,52 +1128,134 @@
       <w:szCs w:val="22"/>
     </w:rPr>
   </w:style>
-  <w:style w:type="paragraph" w:styleId="Heading6">
-    <w:name w:val="heading 6"/>
-    <w:basedOn w:val="Normal"/>
-    <w:next w:val="Normal"/>
+  <w:style w:type="paragraph" w:styleId="Berschrift6">
+    <w:name w:val="Heading 6"/>
+    <w:basedOn w:val="Normal1"/>
+    <w:next w:val="Normal1"/>
+    <w:qFormat/>
     <w:pPr>
-      <w:keepNext w:val="1"/>
-      <w:keepLines w:val="1"/>
-      <w:spacing w:after="80" w:before="240" w:lineRule="auto"/>
+      <w:keepNext w:val="true"/>
+      <w:keepLines/>
+      <w:spacing w:lineRule="auto" w:line="240" w:before="240" w:after="80"/>
     </w:pPr>
     <w:rPr>
-      <w:i w:val="1"/>
+      <w:i/>
       <w:color w:val="666666"/>
       <w:sz w:val="22"/>
       <w:szCs w:val="22"/>
     </w:rPr>
   </w:style>
-  <w:style w:type="paragraph" w:styleId="Title">
+  <w:style w:type="paragraph" w:styleId="Berschrift">
+    <w:name w:val="Überschrift"/>
+    <w:basedOn w:val="Normal"/>
+    <w:next w:val="Textkrper"/>
+    <w:qFormat/>
+    <w:pPr>
+      <w:keepNext w:val="true"/>
+      <w:spacing w:before="240" w:after="120"/>
+    </w:pPr>
+    <w:rPr>
+      <w:rFonts w:ascii="Liberation Sans" w:hAnsi="Liberation Sans" w:eastAsia="Microsoft YaHei" w:cs="Arial"/>
+      <w:sz w:val="28"/>
+      <w:szCs w:val="28"/>
+    </w:rPr>
+  </w:style>
+  <w:style w:type="paragraph" w:styleId="Textkrper">
+    <w:name w:val="Body Text"/>
+    <w:basedOn w:val="Normal"/>
+    <w:pPr>
+      <w:spacing w:lineRule="auto" w:line="276" w:before="0" w:after="140"/>
+    </w:pPr>
+    <w:rPr/>
+  </w:style>
+  <w:style w:type="paragraph" w:styleId="Aufzhlung">
+    <w:name w:val="List"/>
+    <w:basedOn w:val="Textkrper"/>
+    <w:pPr/>
+    <w:rPr>
+      <w:rFonts w:cs="Arial"/>
+    </w:rPr>
+  </w:style>
+  <w:style w:type="paragraph" w:styleId="Beschriftung">
+    <w:name w:val="Caption"/>
+    <w:basedOn w:val="Normal"/>
+    <w:qFormat/>
+    <w:pPr>
+      <w:suppressLineNumbers/>
+      <w:spacing w:before="120" w:after="120"/>
+    </w:pPr>
+    <w:rPr>
+      <w:rFonts w:cs="Arial"/>
+      <w:i/>
+      <w:iCs/>
+      <w:sz w:val="24"/>
+      <w:szCs w:val="24"/>
+    </w:rPr>
+  </w:style>
+  <w:style w:type="paragraph" w:styleId="Verzeichnis">
+    <w:name w:val="Verzeichnis"/>
+    <w:basedOn w:val="Normal"/>
+    <w:qFormat/>
+    <w:pPr>
+      <w:suppressLineNumbers/>
+    </w:pPr>
+    <w:rPr>
+      <w:rFonts w:cs="Arial"/>
+    </w:rPr>
+  </w:style>
+  <w:style w:type="paragraph" w:styleId="Normal1" w:default="1">
+    <w:name w:val="LO-normal"/>
+    <w:qFormat/>
+    <w:pPr>
+      <w:widowControl/>
+      <w:bidi w:val="0"/>
+      <w:spacing w:lineRule="auto" w:line="276" w:before="0" w:after="0"/>
+      <w:jc w:val="left"/>
+    </w:pPr>
+    <w:rPr>
+      <w:rFonts w:ascii="Arial" w:hAnsi="Arial" w:eastAsia="Arial" w:cs="Arial"/>
+      <w:color w:val="auto"/>
+      <w:kern w:val="0"/>
+      <w:sz w:val="22"/>
+      <w:szCs w:val="22"/>
+      <w:lang w:val="de" w:eastAsia="zh-CN" w:bidi="hi-IN"/>
+    </w:rPr>
+  </w:style>
+  <w:style w:type="paragraph" w:styleId="Titel">
     <w:name w:val="Title"/>
-    <w:basedOn w:val="Normal"/>
-    <w:next w:val="Normal"/>
+    <w:basedOn w:val="Normal1"/>
+    <w:next w:val="Normal1"/>
+    <w:qFormat/>
     <w:pPr>
-      <w:keepNext w:val="1"/>
-      <w:keepLines w:val="1"/>
-      <w:spacing w:after="60" w:before="0" w:lineRule="auto"/>
+      <w:keepNext w:val="true"/>
+      <w:keepLines/>
+      <w:spacing w:lineRule="auto" w:line="240" w:before="0" w:after="60"/>
     </w:pPr>
     <w:rPr>
       <w:sz w:val="52"/>
       <w:szCs w:val="52"/>
     </w:rPr>
   </w:style>
-  <w:style w:type="paragraph" w:styleId="Subtitle">
+  <w:style w:type="paragraph" w:styleId="Untertitel">
     <w:name w:val="Subtitle"/>
-    <w:basedOn w:val="Normal"/>
-    <w:next w:val="Normal"/>
+    <w:basedOn w:val="Normal1"/>
+    <w:next w:val="Normal1"/>
+    <w:qFormat/>
     <w:pPr>
-      <w:keepNext w:val="1"/>
-      <w:keepLines w:val="1"/>
-      <w:spacing w:after="320" w:before="0" w:lineRule="auto"/>
+      <w:keepNext w:val="true"/>
+      <w:keepLines/>
+      <w:spacing w:lineRule="auto" w:line="240" w:before="0" w:after="320"/>
     </w:pPr>
     <w:rPr>
-      <w:rFonts w:ascii="Arial" w:cs="Arial" w:eastAsia="Arial" w:hAnsi="Arial"/>
-      <w:i w:val="0"/>
+      <w:rFonts w:ascii="Arial" w:hAnsi="Arial" w:eastAsia="Arial" w:cs="Arial"/>
+      <w:i w:val="false"/>
       <w:color w:val="666666"/>
       <w:sz w:val="30"/>
       <w:szCs w:val="30"/>
     </w:rPr>
+  </w:style>
+  <w:style w:type="table" w:default="1" w:styleId="TableNormal">
+    <w:name w:val="Table Normal"/>
   </w:style>
 </w:styles>
 </file>

</xml_diff>